<commit_message>
cập nhật link ghithub
</commit_message>
<xml_diff>
--- a/21024541_NguyenDucTai_tuan07.docx
+++ b/21024541_NguyenDucTai_tuan07.docx
@@ -10,6 +10,14 @@
     <w:p>
       <w:r>
         <w:t>21024541</w:t>
+      </w:r>
+    </w:p>
+    <w:p>
+      <w:r>
+        <w:t xml:space="preserve">Github: </w:t>
+      </w:r>
+      <w:r>
+        <w:t>https://github.com/virtue1803/cnm_tuan07</w:t>
       </w:r>
     </w:p>
     <w:p>
@@ -1224,6 +1232,7 @@
   <w:style w:type="character" w:default="1" w:styleId="DefaultParagraphFont">
     <w:name w:val="Default Paragraph Font"/>
     <w:uiPriority w:val="1"/>
+    <w:semiHidden/>
     <w:unhideWhenUsed/>
   </w:style>
   <w:style w:type="table" w:default="1" w:styleId="TableNormal">

</xml_diff>